<commit_message>
Intentando con merge sort
</commit_message>
<xml_diff>
--- a/Resumen Introducción a la Programación.docx
+++ b/Resumen Introducción a la Programación.docx
@@ -3774,25 +3774,7 @@
       </w:pPr>
       <w:r>
         <w:lastRenderedPageBreak/>
-        <w:t>Problema nombre (</w:t>
-      </w:r>
-      <w:proofErr w:type="spellStart"/>
-      <w:proofErr w:type="gramStart"/>
-      <w:r>
-        <w:t>n:Int</w:t>
-      </w:r>
-      <w:proofErr w:type="spellEnd"/>
-      <w:proofErr w:type="gramEnd"/>
-      <w:r>
-        <w:t xml:space="preserve">, s:seq(Int)): </w:t>
-      </w:r>
-      <w:proofErr w:type="spellStart"/>
-      <w:r>
-        <w:t>Int</w:t>
-      </w:r>
-      <w:proofErr w:type="spellEnd"/>
-      <w:r>
-        <w:t>{</w:t>
+        <w:t>Problema nombre (n:Int, s:seq(Int)): Int{</w:t>
       </w:r>
     </w:p>
     <w:p>
@@ -4067,31 +4049,7 @@
     </w:p>
     <w:p>
       <w:r>
-        <w:t xml:space="preserve">Consiste en dar un pre – condición </w:t>
-      </w:r>
-      <w:proofErr w:type="spellStart"/>
-      <w:r>
-        <w:t>mas</w:t>
-      </w:r>
-      <w:proofErr w:type="spellEnd"/>
-      <w:r>
-        <w:t xml:space="preserve"> restrictiva o </w:t>
-      </w:r>
-      <w:proofErr w:type="gramStart"/>
-      <w:r>
-        <w:t>una post</w:t>
-      </w:r>
-      <w:proofErr w:type="gramEnd"/>
-      <w:r>
-        <w:t xml:space="preserve"> – condición </w:t>
-      </w:r>
-      <w:proofErr w:type="spellStart"/>
-      <w:r>
-        <w:t>mas</w:t>
-      </w:r>
-      <w:proofErr w:type="spellEnd"/>
-      <w:r>
-        <w:t xml:space="preserve"> débil. Permite soluciones no deseadas.</w:t>
+        <w:t>Consiste en dar un pre – condición mas restrictiva o una post – condición mas débil. Permite soluciones no deseadas.</w:t>
       </w:r>
     </w:p>
     <w:p>
@@ -4173,15 +4131,7 @@
         <w:pStyle w:val="Prrafodelista"/>
       </w:pPr>
       <w:r>
-        <w:t xml:space="preserve">Para estos se utilizan un editor de texto y un compilador o interprete (traducen el lenguaje de alto nivel a lenguaje maquina), o </w:t>
-      </w:r>
-      <w:proofErr w:type="spellStart"/>
-      <w:r>
-        <w:t>IDEs</w:t>
-      </w:r>
-      <w:proofErr w:type="spellEnd"/>
-      <w:r>
-        <w:t xml:space="preserve"> que son la combinación de ambos.</w:t>
+        <w:t>Para estos se utilizan un editor de texto y un compilador o interprete (traducen el lenguaje de alto nivel a lenguaje maquina), o IDEs que son la combinación de ambos.</w:t>
       </w:r>
     </w:p>
     <w:p>
@@ -4515,13 +4465,8 @@
       <w:r>
         <w:t xml:space="preserve">Símbolos: </w:t>
       </w:r>
-      <w:proofErr w:type="gramStart"/>
-      <w:r>
-        <w:t>True ,</w:t>
-      </w:r>
-      <w:proofErr w:type="gramEnd"/>
-      <w:r>
-        <w:t xml:space="preserve"> False , ¬ , </w:t>
+      <w:r>
+        <w:t xml:space="preserve">True , False , ¬ , </w:t>
       </w:r>
       <w:r>
         <w:rPr>
@@ -4673,7 +4618,6 @@
       <w:r>
         <w:t>A</w:t>
       </w:r>
-      <w:proofErr w:type="gramStart"/>
       <w:r>
         <w:rPr>
           <w:vertAlign w:val="subscript"/>
@@ -4681,13 +4625,131 @@
         <w:t xml:space="preserve">2 </w:t>
       </w:r>
       <w:r>
-        <w:t>,</w:t>
-      </w:r>
-      <w:proofErr w:type="gramEnd"/>
-      <w:r>
-        <w:t xml:space="preserve"> …, </w:t>
-      </w:r>
-      <w:proofErr w:type="spellStart"/>
+        <w:t>, …, A</w:t>
+      </w:r>
+      <w:r>
+        <w:rPr>
+          <w:vertAlign w:val="subscript"/>
+        </w:rPr>
+        <w:t>n</w:t>
+      </w:r>
+      <w:r>
+        <w:t xml:space="preserve"> son fórmulas entonces </w:t>
+      </w:r>
+      <w:r>
+        <w:t>(A</w:t>
+      </w:r>
+      <w:r>
+        <w:rPr>
+          <w:vertAlign w:val="subscript"/>
+        </w:rPr>
+        <w:t>1</w:t>
+      </w:r>
+      <w:r>
+        <w:t xml:space="preserve"> </w:t>
+      </w:r>
+      <w:r>
+        <w:rPr>
+          <w:rFonts w:ascii="Cambria Math" w:hAnsi="Cambria Math" w:cs="Cambria Math"/>
+        </w:rPr>
+        <w:t>∧</w:t>
+      </w:r>
+      <w:r>
+        <w:t xml:space="preserve"> A</w:t>
+      </w:r>
+      <w:r>
+        <w:rPr>
+          <w:vertAlign w:val="subscript"/>
+        </w:rPr>
+        <w:t>2</w:t>
+      </w:r>
+      <w:r>
+        <w:t xml:space="preserve"> </w:t>
+      </w:r>
+      <w:r>
+        <w:rPr>
+          <w:rFonts w:ascii="Cambria Math" w:hAnsi="Cambria Math" w:cs="Cambria Math"/>
+        </w:rPr>
+        <w:t>∧</w:t>
+      </w:r>
+      <w:r>
+        <w:t xml:space="preserve"> </w:t>
+      </w:r>
+      <w:r>
+        <w:rPr>
+          <w:rFonts w:ascii="Calibri" w:hAnsi="Calibri" w:cs="Calibri"/>
+        </w:rPr>
+        <w:t>·</w:t>
+      </w:r>
+      <w:r>
+        <w:t xml:space="preserve"> </w:t>
+      </w:r>
+      <w:r>
+        <w:rPr>
+          <w:rFonts w:ascii="Calibri" w:hAnsi="Calibri" w:cs="Calibri"/>
+        </w:rPr>
+        <w:t>·</w:t>
+      </w:r>
+      <w:r>
+        <w:t xml:space="preserve"> </w:t>
+      </w:r>
+      <w:r>
+        <w:rPr>
+          <w:rFonts w:ascii="Calibri" w:hAnsi="Calibri" w:cs="Calibri"/>
+        </w:rPr>
+        <w:t>·</w:t>
+      </w:r>
+      <w:r>
+        <w:t xml:space="preserve"> </w:t>
+      </w:r>
+      <w:r>
+        <w:rPr>
+          <w:rFonts w:ascii="Cambria Math" w:hAnsi="Cambria Math" w:cs="Cambria Math"/>
+        </w:rPr>
+        <w:t>∧</w:t>
+      </w:r>
+      <w:r>
+        <w:t xml:space="preserve"> A</w:t>
+      </w:r>
+      <w:r>
+        <w:rPr>
+          <w:vertAlign w:val="subscript"/>
+        </w:rPr>
+        <w:t>n</w:t>
+      </w:r>
+      <w:r>
+        <w:t>) es una f</w:t>
+      </w:r>
+      <w:r>
+        <w:t>ó</w:t>
+      </w:r>
+      <w:r>
+        <w:t>rmula</w:t>
+      </w:r>
+      <w:r>
+        <w:t xml:space="preserve"> y </w:t>
+      </w:r>
+      <w:r>
+        <w:t>(A</w:t>
+      </w:r>
+      <w:r>
+        <w:rPr>
+          <w:vertAlign w:val="subscript"/>
+        </w:rPr>
+        <w:t>1</w:t>
+      </w:r>
+      <w:r>
+        <w:t xml:space="preserve"> </w:t>
+      </w:r>
+      <w:r>
+        <w:rPr>
+          <w:rFonts w:ascii="Cambria Math" w:hAnsi="Cambria Math" w:cs="Cambria Math"/>
+        </w:rPr>
+        <w:t>∨</w:t>
+      </w:r>
+      <w:r>
+        <w:t xml:space="preserve"> </w:t>
+      </w:r>
       <w:r>
         <w:t>A</w:t>
       </w:r>
@@ -4695,199 +4757,65 @@
         <w:rPr>
           <w:vertAlign w:val="subscript"/>
         </w:rPr>
+        <w:t>2</w:t>
+      </w:r>
+      <w:r>
+        <w:t xml:space="preserve"> </w:t>
+      </w:r>
+      <w:r>
+        <w:rPr>
+          <w:rFonts w:ascii="Cambria Math" w:hAnsi="Cambria Math" w:cs="Cambria Math"/>
+        </w:rPr>
+        <w:t>∨</w:t>
+      </w:r>
+      <w:r>
+        <w:t xml:space="preserve"> </w:t>
+      </w:r>
+      <w:r>
+        <w:rPr>
+          <w:rFonts w:ascii="Calibri" w:hAnsi="Calibri" w:cs="Calibri"/>
+        </w:rPr>
+        <w:t>·</w:t>
+      </w:r>
+      <w:r>
+        <w:t xml:space="preserve"> </w:t>
+      </w:r>
+      <w:r>
+        <w:rPr>
+          <w:rFonts w:ascii="Calibri" w:hAnsi="Calibri" w:cs="Calibri"/>
+        </w:rPr>
+        <w:t>·</w:t>
+      </w:r>
+      <w:r>
+        <w:t xml:space="preserve"> </w:t>
+      </w:r>
+      <w:r>
+        <w:rPr>
+          <w:rFonts w:ascii="Calibri" w:hAnsi="Calibri" w:cs="Calibri"/>
+        </w:rPr>
+        <w:t>·</w:t>
+      </w:r>
+      <w:r>
+        <w:t xml:space="preserve"> </w:t>
+      </w:r>
+      <w:r>
+        <w:rPr>
+          <w:rFonts w:ascii="Cambria Math" w:hAnsi="Cambria Math" w:cs="Cambria Math"/>
+        </w:rPr>
+        <w:t>∨</w:t>
+      </w:r>
+      <w:r>
+        <w:t xml:space="preserve"> </w:t>
+      </w:r>
+      <w:r>
+        <w:t>A</w:t>
+      </w:r>
+      <w:r>
+        <w:rPr>
+          <w:vertAlign w:val="subscript"/>
+        </w:rPr>
         <w:t>n</w:t>
       </w:r>
-      <w:proofErr w:type="spellEnd"/>
-      <w:r>
-        <w:t xml:space="preserve"> son fórmulas entonces </w:t>
-      </w:r>
-      <w:r>
-        <w:t>(A</w:t>
-      </w:r>
-      <w:r>
-        <w:rPr>
-          <w:vertAlign w:val="subscript"/>
-        </w:rPr>
-        <w:t>1</w:t>
-      </w:r>
-      <w:r>
-        <w:t xml:space="preserve"> </w:t>
-      </w:r>
-      <w:r>
-        <w:rPr>
-          <w:rFonts w:ascii="Cambria Math" w:hAnsi="Cambria Math" w:cs="Cambria Math"/>
-        </w:rPr>
-        <w:t>∧</w:t>
-      </w:r>
-      <w:r>
-        <w:t xml:space="preserve"> A</w:t>
-      </w:r>
-      <w:r>
-        <w:rPr>
-          <w:vertAlign w:val="subscript"/>
-        </w:rPr>
-        <w:t>2</w:t>
-      </w:r>
-      <w:r>
-        <w:t xml:space="preserve"> </w:t>
-      </w:r>
-      <w:r>
-        <w:rPr>
-          <w:rFonts w:ascii="Cambria Math" w:hAnsi="Cambria Math" w:cs="Cambria Math"/>
-        </w:rPr>
-        <w:t>∧</w:t>
-      </w:r>
-      <w:r>
-        <w:t xml:space="preserve"> </w:t>
-      </w:r>
-      <w:r>
-        <w:rPr>
-          <w:rFonts w:ascii="Calibri" w:hAnsi="Calibri" w:cs="Calibri"/>
-        </w:rPr>
-        <w:t>·</w:t>
-      </w:r>
-      <w:r>
-        <w:t xml:space="preserve"> </w:t>
-      </w:r>
-      <w:r>
-        <w:rPr>
-          <w:rFonts w:ascii="Calibri" w:hAnsi="Calibri" w:cs="Calibri"/>
-        </w:rPr>
-        <w:t>·</w:t>
-      </w:r>
-      <w:r>
-        <w:t xml:space="preserve"> </w:t>
-      </w:r>
-      <w:r>
-        <w:rPr>
-          <w:rFonts w:ascii="Calibri" w:hAnsi="Calibri" w:cs="Calibri"/>
-        </w:rPr>
-        <w:t>·</w:t>
-      </w:r>
-      <w:r>
-        <w:t xml:space="preserve"> </w:t>
-      </w:r>
-      <w:r>
-        <w:rPr>
-          <w:rFonts w:ascii="Cambria Math" w:hAnsi="Cambria Math" w:cs="Cambria Math"/>
-        </w:rPr>
-        <w:t>∧</w:t>
-      </w:r>
-      <w:r>
-        <w:t xml:space="preserve"> </w:t>
-      </w:r>
-      <w:proofErr w:type="spellStart"/>
-      <w:r>
-        <w:t>A</w:t>
-      </w:r>
-      <w:r>
-        <w:rPr>
-          <w:vertAlign w:val="subscript"/>
-        </w:rPr>
-        <w:t>n</w:t>
-      </w:r>
-      <w:proofErr w:type="spellEnd"/>
-      <w:r>
-        <w:t>) es una f</w:t>
-      </w:r>
-      <w:r>
-        <w:t>ó</w:t>
-      </w:r>
-      <w:r>
-        <w:t>rmula</w:t>
-      </w:r>
-      <w:r>
-        <w:t xml:space="preserve"> y </w:t>
-      </w:r>
-      <w:r>
-        <w:t>(A</w:t>
-      </w:r>
-      <w:r>
-        <w:rPr>
-          <w:vertAlign w:val="subscript"/>
-        </w:rPr>
-        <w:t>1</w:t>
-      </w:r>
-      <w:r>
-        <w:t xml:space="preserve"> </w:t>
-      </w:r>
-      <w:r>
-        <w:rPr>
-          <w:rFonts w:ascii="Cambria Math" w:hAnsi="Cambria Math" w:cs="Cambria Math"/>
-        </w:rPr>
-        <w:t>∨</w:t>
-      </w:r>
-      <w:r>
-        <w:t xml:space="preserve"> </w:t>
-      </w:r>
-      <w:r>
-        <w:t>A</w:t>
-      </w:r>
-      <w:r>
-        <w:rPr>
-          <w:vertAlign w:val="subscript"/>
-        </w:rPr>
-        <w:t>2</w:t>
-      </w:r>
-      <w:r>
-        <w:t xml:space="preserve"> </w:t>
-      </w:r>
-      <w:r>
-        <w:rPr>
-          <w:rFonts w:ascii="Cambria Math" w:hAnsi="Cambria Math" w:cs="Cambria Math"/>
-        </w:rPr>
-        <w:t>∨</w:t>
-      </w:r>
-      <w:r>
-        <w:t xml:space="preserve"> </w:t>
-      </w:r>
-      <w:r>
-        <w:rPr>
-          <w:rFonts w:ascii="Calibri" w:hAnsi="Calibri" w:cs="Calibri"/>
-        </w:rPr>
-        <w:t>·</w:t>
-      </w:r>
-      <w:r>
-        <w:t xml:space="preserve"> </w:t>
-      </w:r>
-      <w:r>
-        <w:rPr>
-          <w:rFonts w:ascii="Calibri" w:hAnsi="Calibri" w:cs="Calibri"/>
-        </w:rPr>
-        <w:t>·</w:t>
-      </w:r>
-      <w:r>
-        <w:t xml:space="preserve"> </w:t>
-      </w:r>
-      <w:r>
-        <w:rPr>
-          <w:rFonts w:ascii="Calibri" w:hAnsi="Calibri" w:cs="Calibri"/>
-        </w:rPr>
-        <w:t>·</w:t>
-      </w:r>
-      <w:r>
-        <w:t xml:space="preserve"> </w:t>
-      </w:r>
-      <w:r>
-        <w:rPr>
-          <w:rFonts w:ascii="Cambria Math" w:hAnsi="Cambria Math" w:cs="Cambria Math"/>
-        </w:rPr>
-        <w:t>∨</w:t>
-      </w:r>
-      <w:r>
-        <w:t xml:space="preserve"> </w:t>
-      </w:r>
-      <w:proofErr w:type="spellStart"/>
-      <w:r>
-        <w:t>A</w:t>
-      </w:r>
-      <w:r>
-        <w:rPr>
-          <w:vertAlign w:val="subscript"/>
-        </w:rPr>
-        <w:t>n</w:t>
-      </w:r>
-      <w:proofErr w:type="spellEnd"/>
       <w:r>
         <w:t>)</w:t>
       </w:r>
@@ -5312,19 +5240,11 @@
       <w:r>
         <w:t xml:space="preserve"> es una </w:t>
       </w:r>
-      <w:proofErr w:type="spellStart"/>
-      <w:r>
-        <w:rPr>
-          <w:highlight w:val="yellow"/>
-        </w:rPr>
-        <w:t>formula</w:t>
-      </w:r>
-      <w:proofErr w:type="spellEnd"/>
-      <w:r>
-        <w:rPr>
-          <w:highlight w:val="yellow"/>
-        </w:rPr>
-        <w:t xml:space="preserve"> que siempre da False</w:t>
+      <w:r>
+        <w:rPr>
+          <w:highlight w:val="yellow"/>
+        </w:rPr>
+        <w:t>formula que siempre da False</w:t>
       </w:r>
       <w:r>
         <w:t xml:space="preserve">. </w:t>
@@ -5455,21 +5375,7 @@
         <w:rPr>
           <w:highlight w:val="yellow"/>
         </w:rPr>
-        <w:t xml:space="preserve">A es </w:t>
-      </w:r>
-      <w:proofErr w:type="spellStart"/>
-      <w:r>
-        <w:rPr>
-          <w:highlight w:val="yellow"/>
-        </w:rPr>
-        <w:t>mas</w:t>
-      </w:r>
-      <w:proofErr w:type="spellEnd"/>
-      <w:r>
-        <w:rPr>
-          <w:highlight w:val="yellow"/>
-        </w:rPr>
-        <w:t xml:space="preserve"> fuerte que B cuando (A</w:t>
+        <w:t>A es mas fuerte que B cuando (A</w:t>
       </w:r>
       <w:r>
         <w:rPr>
@@ -5589,15 +5495,7 @@
         </w:numPr>
       </w:pPr>
       <w:r>
-        <w:t xml:space="preserve">Valor absoluto: </w:t>
-      </w:r>
-      <w:proofErr w:type="spellStart"/>
-      <w:r>
-        <w:t>abs</w:t>
-      </w:r>
-      <w:proofErr w:type="spellEnd"/>
-      <w:r>
-        <w:t>(a)</w:t>
+        <w:t>Valor absoluto: abs(a)</w:t>
       </w:r>
     </w:p>
     <w:p>
@@ -5621,15 +5519,7 @@
         </w:numPr>
       </w:pPr>
       <w:r>
-        <w:t xml:space="preserve">División entera: a </w:t>
-      </w:r>
-      <w:proofErr w:type="spellStart"/>
-      <w:r>
-        <w:t>div</w:t>
-      </w:r>
-      <w:proofErr w:type="spellEnd"/>
-      <w:r>
-        <w:t xml:space="preserve"> b.</w:t>
+        <w:t>División entera: a div b.</w:t>
       </w:r>
     </w:p>
     <w:p>
@@ -5662,26 +5552,8 @@
         </w:numPr>
       </w:pPr>
       <w:r>
-        <w:t xml:space="preserve">Potencia: </w:t>
-      </w:r>
-      <w:proofErr w:type="spellStart"/>
-      <w:proofErr w:type="gramStart"/>
-      <w:r>
-        <w:t>pot</w:t>
-      </w:r>
-      <w:proofErr w:type="spellEnd"/>
-      <w:r>
-        <w:t>(</w:t>
-      </w:r>
-      <w:proofErr w:type="gramEnd"/>
-      <w:r>
-        <w:t xml:space="preserve">a, b) == </w:t>
-      </w:r>
-      <w:proofErr w:type="spellStart"/>
-      <w:r>
-        <w:t>a^b</w:t>
-      </w:r>
-      <w:proofErr w:type="spellEnd"/>
+        <w:t>Potencia: pot(a, b) == a^b</w:t>
+      </w:r>
     </w:p>
     <w:p>
       <w:pPr>
@@ -5784,21 +5656,7 @@
         <w:rPr>
           <w:highlight w:val="yellow"/>
         </w:rPr>
-        <w:t xml:space="preserve"> </w:t>
-      </w:r>
-      <w:proofErr w:type="spellStart"/>
-      <w:r>
-        <w:rPr>
-          <w:highlight w:val="yellow"/>
-        </w:rPr>
-        <w:t>div</w:t>
-      </w:r>
-      <w:proofErr w:type="spellEnd"/>
-      <w:r>
-        <w:rPr>
-          <w:highlight w:val="yellow"/>
-        </w:rPr>
-        <w:t xml:space="preserve"> ni mod</w:t>
+        <w:t xml:space="preserve"> div ni mod</w:t>
       </w:r>
     </w:p>
     <w:p>
@@ -5831,11 +5689,7 @@
         </w:numPr>
       </w:pPr>
       <w:r>
-        <w:t xml:space="preserve">Logaritmo: </w:t>
-      </w:r>
-      <w:proofErr w:type="spellStart"/>
-      <w:r>
-        <w:t>log</w:t>
+        <w:t>Logaritmo: log</w:t>
       </w:r>
       <w:r>
         <w:rPr>
@@ -5843,7 +5697,6 @@
         </w:rPr>
         <w:t>b</w:t>
       </w:r>
-      <w:proofErr w:type="spellEnd"/>
       <w:r>
         <w:t>(a)</w:t>
       </w:r>
@@ -5867,15 +5720,10 @@
       <w:bookmarkStart w:id="25" w:name="_Toc173369577"/>
       <w:commentRangeStart w:id="26"/>
       <w:r>
-        <w:t xml:space="preserve">Tipo </w:t>
-      </w:r>
-      <w:proofErr w:type="spellStart"/>
-      <w:r>
-        <w:t>Bool</w:t>
+        <w:t>Tipo Bool</w:t>
       </w:r>
       <w:bookmarkEnd w:id="25"/>
       <w:commentRangeEnd w:id="26"/>
-      <w:proofErr w:type="spellEnd"/>
       <w:r>
         <w:rPr>
           <w:rStyle w:val="Refdecomentario"/>
@@ -5896,15 +5744,7 @@
     <w:p>
       <w:r>
         <w:lastRenderedPageBreak/>
-        <w:t xml:space="preserve">Admiten las operaciones con lógica </w:t>
-      </w:r>
-      <w:proofErr w:type="spellStart"/>
-      <w:r>
-        <w:t>bi-valuada</w:t>
-      </w:r>
-      <w:proofErr w:type="spellEnd"/>
-      <w:r>
-        <w:t>.</w:t>
+        <w:t>Admiten las operaciones con lógica bi-valuada.</w:t>
       </w:r>
     </w:p>
     <w:p>
@@ -5916,15 +5756,7 @@
       </w:r>
       <w:bookmarkStart w:id="27" w:name="_Toc173369578"/>
       <w:r>
-        <w:t xml:space="preserve">Tipo </w:t>
-      </w:r>
-      <w:proofErr w:type="spellStart"/>
-      <w:r>
-        <w:t>Char</w:t>
-      </w:r>
-      <w:proofErr w:type="spellEnd"/>
-      <w:r>
-        <w:t xml:space="preserve"> (caracteres)</w:t>
+        <w:t>Tipo Char (caracteres)</w:t>
       </w:r>
       <w:bookmarkEnd w:id="27"/>
     </w:p>
@@ -5946,37 +5778,8 @@
           <w:numId w:val="5"/>
         </w:numPr>
       </w:pPr>
-      <w:proofErr w:type="spellStart"/>
-      <w:r>
-        <w:t>Funcion</w:t>
-      </w:r>
-      <w:proofErr w:type="spellEnd"/>
-      <w:r>
-        <w:t xml:space="preserve"> </w:t>
-      </w:r>
-      <w:proofErr w:type="spellStart"/>
-      <w:r>
-        <w:t>ord</w:t>
-      </w:r>
-      <w:proofErr w:type="spellEnd"/>
-      <w:r>
-        <w:t xml:space="preserve">: numera los caracteres con la siguiente propiedad, </w:t>
-      </w:r>
-      <w:proofErr w:type="spellStart"/>
-      <w:r>
-        <w:t>ord</w:t>
-      </w:r>
-      <w:proofErr w:type="spellEnd"/>
-      <w:r>
-        <w:t xml:space="preserve">(‘a’) + 1 = </w:t>
-      </w:r>
-      <w:proofErr w:type="spellStart"/>
-      <w:r>
-        <w:t>ord</w:t>
-      </w:r>
-      <w:proofErr w:type="spellEnd"/>
-      <w:r>
-        <w:t>(b).</w:t>
+      <w:r>
+        <w:t>Funcion ord: numera los caracteres con la siguiente propiedad, ord(‘a’) + 1 = ord(b).</w:t>
       </w:r>
     </w:p>
     <w:p>
@@ -5987,45 +5790,8 @@
           <w:numId w:val="5"/>
         </w:numPr>
       </w:pPr>
-      <w:proofErr w:type="spellStart"/>
-      <w:r>
-        <w:t>Funcion</w:t>
-      </w:r>
-      <w:proofErr w:type="spellEnd"/>
-      <w:r>
-        <w:t xml:space="preserve"> </w:t>
-      </w:r>
-      <w:proofErr w:type="spellStart"/>
-      <w:r>
-        <w:t>char</w:t>
-      </w:r>
-      <w:proofErr w:type="spellEnd"/>
-      <w:r>
-        <w:t xml:space="preserve">: devuelve el carácter según la numeración de </w:t>
-      </w:r>
-      <w:proofErr w:type="spellStart"/>
-      <w:r>
-        <w:t>ord</w:t>
-      </w:r>
-      <w:proofErr w:type="spellEnd"/>
-      <w:r>
-        <w:t xml:space="preserve"> tal que </w:t>
-      </w:r>
-      <w:proofErr w:type="spellStart"/>
-      <w:r>
-        <w:t>char</w:t>
-      </w:r>
-      <w:proofErr w:type="spellEnd"/>
-      <w:r>
-        <w:t>(</w:t>
-      </w:r>
-      <w:proofErr w:type="spellStart"/>
-      <w:r>
-        <w:t>ord</w:t>
-      </w:r>
-      <w:proofErr w:type="spellEnd"/>
-      <w:r>
-        <w:t>(‘a’)) = ‘a’</w:t>
+      <w:r>
+        <w:t>Funcion char: devuelve el carácter según la numeración de ord tal que char(ord(‘a’)) = ‘a’</w:t>
       </w:r>
     </w:p>
     <w:p>
@@ -6067,13 +5833,8 @@
           <w:numId w:val="5"/>
         </w:numPr>
       </w:pPr>
-      <w:proofErr w:type="spellStart"/>
-      <w:r>
-        <w:t>Enum</w:t>
-      </w:r>
-      <w:proofErr w:type="spellEnd"/>
-      <w:r>
-        <w:t xml:space="preserve"> Nombre {Constantes}</w:t>
+      <w:r>
+        <w:t>Enum Nombre {Constantes}</w:t>
       </w:r>
     </w:p>
     <w:p>
@@ -6095,63 +5856,13 @@
           <w:numId w:val="5"/>
         </w:numPr>
       </w:pPr>
-      <w:proofErr w:type="spellStart"/>
-      <w:r>
-        <w:t>Enum</w:t>
-      </w:r>
-      <w:proofErr w:type="spellEnd"/>
-      <w:r>
-        <w:t xml:space="preserve"> </w:t>
-      </w:r>
-      <w:proofErr w:type="spellStart"/>
-      <w:r>
-        <w:t>dia</w:t>
-      </w:r>
-      <w:proofErr w:type="spellEnd"/>
-      <w:r>
-        <w:t xml:space="preserve"> {LUN, MAR, MIER, JUEV, VIE, SAB, DOM}</w:t>
-      </w:r>
-    </w:p>
-    <w:p>
-      <w:r>
-        <w:t xml:space="preserve">La </w:t>
-      </w:r>
-      <w:proofErr w:type="spellStart"/>
-      <w:r>
-        <w:t>funcion</w:t>
-      </w:r>
-      <w:proofErr w:type="spellEnd"/>
-      <w:r>
-        <w:t xml:space="preserve"> </w:t>
-      </w:r>
-      <w:proofErr w:type="spellStart"/>
-      <w:r>
-        <w:t>ord</w:t>
-      </w:r>
-      <w:proofErr w:type="spellEnd"/>
-      <w:r>
-        <w:t xml:space="preserve"> se traslada dando la posición del elemento comenzando en 0. Por ejemplo </w:t>
-      </w:r>
-      <w:proofErr w:type="spellStart"/>
-      <w:proofErr w:type="gramStart"/>
-      <w:r>
-        <w:t>ord</w:t>
-      </w:r>
-      <w:proofErr w:type="spellEnd"/>
-      <w:r>
-        <w:t>(</w:t>
-      </w:r>
-      <w:proofErr w:type="gramEnd"/>
-      <w:r>
-        <w:t xml:space="preserve">LUN) = 0, </w:t>
-      </w:r>
-      <w:proofErr w:type="spellStart"/>
-      <w:r>
-        <w:t>ord</w:t>
-      </w:r>
-      <w:proofErr w:type="spellEnd"/>
-      <w:r>
-        <w:t>(JUEV)=3</w:t>
+      <w:r>
+        <w:t>Enum dia {LUN, MAR, MIER, JUEV, VIE, SAB, DOM}</w:t>
+      </w:r>
+    </w:p>
+    <w:p>
+      <w:r>
+        <w:t>La funcion ord se traslada dando la posición del elemento comenzando en 0. Por ejemplo ord(LUN) = 0, ord(JUEV)=3</w:t>
       </w:r>
     </w:p>
     <w:p>
@@ -6160,15 +5871,7 @@
       </w:pPr>
       <w:bookmarkStart w:id="30" w:name="_Toc173369580"/>
       <w:r>
-        <w:t xml:space="preserve">Tipo </w:t>
-      </w:r>
-      <w:proofErr w:type="spellStart"/>
-      <w:r>
-        <w:t>Upla</w:t>
-      </w:r>
-      <w:proofErr w:type="spellEnd"/>
-      <w:r>
-        <w:t xml:space="preserve"> o Tupla</w:t>
+        <w:t>Tipo Upla o Tupla</w:t>
       </w:r>
       <w:bookmarkEnd w:id="30"/>
     </w:p>
@@ -6438,15 +6141,7 @@
         </w:numPr>
       </w:pPr>
       <w:r>
-        <w:t xml:space="preserve">Para obtener el n – </w:t>
-      </w:r>
-      <w:proofErr w:type="spellStart"/>
-      <w:r>
-        <w:t>ésimo</w:t>
-      </w:r>
-      <w:proofErr w:type="spellEnd"/>
-      <w:r>
-        <w:t xml:space="preserve"> valor de la tupla la notación es la siguiente:</w:t>
+        <w:t>Para obtener el n – ésimo valor de la tupla la notación es la siguiente:</w:t>
       </w:r>
     </w:p>
     <w:p>
@@ -7200,27 +6895,13 @@
         <w:rPr>
           <w:rFonts w:eastAsiaTheme="minorEastAsia"/>
         </w:rPr>
-        <w:t>-</w:t>
-      </w:r>
-      <w:proofErr w:type="spellStart"/>
-      <w:r>
-        <w:rPr>
-          <w:rFonts w:eastAsiaTheme="minorEastAsia"/>
-        </w:rPr>
-        <w:t>é</w:t>
-      </w:r>
-      <w:r>
-        <w:rPr>
-          <w:rFonts w:eastAsiaTheme="minorEastAsia"/>
-        </w:rPr>
-        <w:t>sima</w:t>
-      </w:r>
-      <w:proofErr w:type="spellEnd"/>
-      <w:r>
-        <w:rPr>
-          <w:rFonts w:eastAsiaTheme="minorEastAsia"/>
-        </w:rPr>
-        <w:t xml:space="preserve"> posición de </w:t>
+        <w:t>-é</w:t>
+      </w:r>
+      <w:r>
+        <w:rPr>
+          <w:rFonts w:eastAsiaTheme="minorEastAsia"/>
+        </w:rPr>
+        <w:t xml:space="preserve">sima posición de </w:t>
       </w:r>
       <m:oMath>
         <m:r>
@@ -8386,21 +8067,7 @@
         <w:rPr>
           <w:highlight w:val="yellow"/>
         </w:rPr>
-        <w:t xml:space="preserve">signatura (dominio y </w:t>
-      </w:r>
-      <w:proofErr w:type="spellStart"/>
-      <w:r>
-        <w:rPr>
-          <w:highlight w:val="yellow"/>
-        </w:rPr>
-        <w:t>codominio</w:t>
-      </w:r>
-      <w:proofErr w:type="spellEnd"/>
-      <w:r>
-        <w:rPr>
-          <w:highlight w:val="yellow"/>
-        </w:rPr>
-        <w:t>)</w:t>
+        <w:t>signatura (dominio y codominio)</w:t>
       </w:r>
       <w:r>
         <w:t xml:space="preserve">, luego definimos la ecuación orientada que expresa </w:t>
@@ -8640,7 +8307,13 @@
         </w:numPr>
       </w:pPr>
       <w:r>
-        <w:t>Totales: nunca se indefinen.</w:t>
+        <w:t xml:space="preserve">Totales: </w:t>
+      </w:r>
+      <w:r>
+        <w:t>está definida para todos los valores de entrada</w:t>
+      </w:r>
+      <w:r>
+        <w:t>.</w:t>
       </w:r>
     </w:p>
     <w:p>
@@ -8652,7 +8325,13 @@
         </w:numPr>
       </w:pPr>
       <w:r>
-        <w:t>Parciales: para ciertos parámetros se indefinen.</w:t>
+        <w:t xml:space="preserve">Parciales: </w:t>
+      </w:r>
+      <w:r>
+        <w:t>no está definida para ciertos tipos de parámetros</w:t>
+      </w:r>
+      <w:r>
+        <w:t>.</w:t>
       </w:r>
     </w:p>
     <w:p>
@@ -8745,33 +8424,11 @@
       </w:r>
     </w:p>
     <w:p>
-      <w:proofErr w:type="spellStart"/>
-      <w:r>
-        <w:rPr>
-          <w:highlight w:val="yellow"/>
-        </w:rPr>
-        <w:t>Pattern</w:t>
-      </w:r>
-      <w:proofErr w:type="spellEnd"/>
-      <w:r>
-        <w:rPr>
-          <w:highlight w:val="yellow"/>
-        </w:rPr>
-        <w:t xml:space="preserve"> </w:t>
-      </w:r>
-      <w:proofErr w:type="spellStart"/>
-      <w:r>
-        <w:rPr>
-          <w:highlight w:val="yellow"/>
-        </w:rPr>
-        <w:t>matching</w:t>
-      </w:r>
-      <w:proofErr w:type="spellEnd"/>
-      <w:r>
-        <w:rPr>
-          <w:highlight w:val="yellow"/>
-        </w:rPr>
-        <w:t xml:space="preserve">, es definir la </w:t>
+      <w:r>
+        <w:rPr>
+          <w:highlight w:val="yellow"/>
+        </w:rPr>
+        <w:t xml:space="preserve">Pattern matching, es definir la </w:t>
       </w:r>
       <w:r>
         <w:rPr>
@@ -8815,21 +8472,7 @@
         <w:rPr>
           <w:highlight w:val="yellow"/>
         </w:rPr>
-        <w:t xml:space="preserve">pensamos la función desde el </w:t>
-      </w:r>
-      <w:proofErr w:type="spellStart"/>
-      <w:r>
-        <w:rPr>
-          <w:highlight w:val="yellow"/>
-        </w:rPr>
-        <w:t>ultimo</w:t>
-      </w:r>
-      <w:proofErr w:type="spellEnd"/>
-      <w:r>
-        <w:rPr>
-          <w:highlight w:val="yellow"/>
-        </w:rPr>
-        <w:t xml:space="preserve"> paso hasta su caso base.</w:t>
+        <w:t>pensamos la función desde el ultimo paso hasta su caso base.</w:t>
       </w:r>
     </w:p>
     <w:p>
@@ -9135,15 +8778,7 @@
         </w:numPr>
       </w:pPr>
       <w:r>
-        <w:t>Salida (</w:t>
-      </w:r>
-      <w:proofErr w:type="spellStart"/>
-      <w:r>
-        <w:t>out</w:t>
-      </w:r>
-      <w:proofErr w:type="spellEnd"/>
-      <w:r>
-        <w:t>): su valor es modificado al salir de la función, pero no importa ni debería ser leído.</w:t>
+        <w:t>Salida (out): su valor es modificado al salir de la función, pero no importa ni debería ser leído.</w:t>
       </w:r>
     </w:p>
     <w:p>
@@ -9155,15 +8790,7 @@
         </w:numPr>
       </w:pPr>
       <w:r>
-        <w:t>Entrada y salida (</w:t>
-      </w:r>
-      <w:proofErr w:type="spellStart"/>
-      <w:r>
-        <w:t>inout</w:t>
-      </w:r>
-      <w:proofErr w:type="spellEnd"/>
-      <w:r>
-        <w:t>):</w:t>
+        <w:t>Entrada y salida (inout):</w:t>
       </w:r>
       <w:r>
         <w:t xml:space="preserve"> </w:t>
@@ -9246,15 +8873,7 @@
         </w:numPr>
       </w:pPr>
       <w:r>
-        <w:t xml:space="preserve">No local o </w:t>
-      </w:r>
-      <w:proofErr w:type="spellStart"/>
-      <w:r>
-        <w:t>enclosed</w:t>
-      </w:r>
-      <w:proofErr w:type="spellEnd"/>
-      <w:r>
-        <w:t>: aparecen declaradas en una función que residen dentro de otra función.</w:t>
+        <w:t>No local o enclosed: aparecen declaradas en una función que residen dentro de otra función.</w:t>
       </w:r>
     </w:p>
     <w:p>
@@ -9266,15 +8885,7 @@
         </w:numPr>
       </w:pPr>
       <w:r>
-        <w:t xml:space="preserve">Integrado o </w:t>
-      </w:r>
-      <w:proofErr w:type="spellStart"/>
-      <w:r>
-        <w:t>built</w:t>
-      </w:r>
-      <w:proofErr w:type="spellEnd"/>
-      <w:r>
-        <w:t>-in: declaraciones propias de Python.</w:t>
+        <w:t>Integrado o built-in: declaraciones propias de Python.</w:t>
       </w:r>
     </w:p>
     <w:p>
@@ -9330,14 +8941,12 @@
           <w:numId w:val="5"/>
         </w:numPr>
       </w:pPr>
-      <w:proofErr w:type="spellStart"/>
       <w:r>
         <w:rPr>
           <w:highlight w:val="yellow"/>
         </w:rPr>
         <w:t>While</w:t>
       </w:r>
-      <w:proofErr w:type="spellEnd"/>
       <w:r>
         <w:t xml:space="preserve">: </w:t>
       </w:r>
@@ -9403,16 +9012,8 @@
         <w:rPr>
           <w:highlight w:val="yellow"/>
         </w:rPr>
-        <w:t xml:space="preserve">Do </w:t>
-      </w:r>
-      <w:proofErr w:type="spellStart"/>
-      <w:r>
-        <w:rPr>
-          <w:highlight w:val="yellow"/>
-        </w:rPr>
-        <w:t>while</w:t>
-      </w:r>
-      <w:proofErr w:type="spellEnd"/>
+        <w:t>Do while</w:t>
+      </w:r>
       <w:r>
         <w:t>:</w:t>
       </w:r>
@@ -9488,19 +9089,11 @@
           <w:numId w:val="5"/>
         </w:numPr>
       </w:pPr>
-      <w:proofErr w:type="spellStart"/>
-      <w:r>
-        <w:rPr>
-          <w:highlight w:val="yellow"/>
-        </w:rPr>
-        <w:t>For</w:t>
-      </w:r>
-      <w:proofErr w:type="spellEnd"/>
-      <w:r>
-        <w:rPr>
-          <w:highlight w:val="yellow"/>
-        </w:rPr>
-        <w:t>:</w:t>
+      <w:r>
+        <w:rPr>
+          <w:highlight w:val="yellow"/>
+        </w:rPr>
+        <w:t>For:</w:t>
       </w:r>
       <w:r>
         <w:t xml:space="preserve"> </w:t>
@@ -9621,49 +9214,13 @@
         <w:rPr>
           <w:highlight w:val="yellow"/>
         </w:rPr>
-        <w:t xml:space="preserve">no existe el tipo </w:t>
-      </w:r>
-      <w:proofErr w:type="spellStart"/>
-      <w:r>
-        <w:rPr>
-          <w:highlight w:val="yellow"/>
-        </w:rPr>
-        <w:t>Char</w:t>
-      </w:r>
-      <w:proofErr w:type="spellEnd"/>
-      <w:r>
-        <w:rPr>
-          <w:highlight w:val="yellow"/>
-        </w:rPr>
-        <w:t xml:space="preserve">, existe el tipo </w:t>
-      </w:r>
-      <w:proofErr w:type="spellStart"/>
-      <w:r>
-        <w:rPr>
-          <w:highlight w:val="yellow"/>
-        </w:rPr>
-        <w:t>String</w:t>
-      </w:r>
-      <w:proofErr w:type="spellEnd"/>
-      <w:r>
-        <w:rPr>
-          <w:highlight w:val="yellow"/>
-        </w:rPr>
-        <w:t xml:space="preserve"> (</w:t>
-      </w:r>
-      <w:proofErr w:type="spellStart"/>
-      <w:r>
-        <w:rPr>
-          <w:highlight w:val="yellow"/>
-        </w:rPr>
-        <w:t>str</w:t>
-      </w:r>
-      <w:proofErr w:type="spellEnd"/>
-      <w:r>
-        <w:rPr>
-          <w:highlight w:val="yellow"/>
-        </w:rPr>
-        <w:t>).</w:t>
+        <w:t xml:space="preserve">no existe el tipo Char, existe el tipo </w:t>
+      </w:r>
+      <w:r>
+        <w:rPr>
+          <w:highlight w:val="yellow"/>
+        </w:rPr>
+        <w:t>String (str).</w:t>
       </w:r>
       <w:r>
         <w:t xml:space="preserve"> </w:t>
@@ -9983,7 +9540,6 @@
         </w:rPr>
         <w:t>(</w:t>
       </w:r>
-      <w:proofErr w:type="spellStart"/>
       <w:r>
         <w:rPr>
           <w:highlight w:val="yellow"/>
@@ -9994,14 +9550,7 @@
         <w:rPr>
           <w:highlight w:val="yellow"/>
         </w:rPr>
-        <w:t>ast</w:t>
-      </w:r>
-      <w:proofErr w:type="spellEnd"/>
-      <w:r>
-        <w:rPr>
-          <w:highlight w:val="yellow"/>
-        </w:rPr>
-        <w:t xml:space="preserve"> </w:t>
+        <w:t xml:space="preserve">ast </w:t>
       </w:r>
       <w:r>
         <w:rPr>
@@ -10015,7 +9564,6 @@
         </w:rPr>
         <w:t xml:space="preserve">n - </w:t>
       </w:r>
-      <w:proofErr w:type="spellStart"/>
       <w:r>
         <w:rPr>
           <w:highlight w:val="yellow"/>
@@ -10026,16 +9574,8 @@
         <w:rPr>
           <w:highlight w:val="yellow"/>
         </w:rPr>
-        <w:t>irst</w:t>
-      </w:r>
-      <w:proofErr w:type="spellEnd"/>
-      <w:r>
-        <w:rPr>
-          <w:highlight w:val="yellow"/>
-        </w:rPr>
-        <w:t xml:space="preserve"> </w:t>
-      </w:r>
-      <w:proofErr w:type="spellStart"/>
+        <w:t xml:space="preserve">irst </w:t>
+      </w:r>
       <w:r>
         <w:rPr>
           <w:highlight w:val="yellow"/>
@@ -10046,14 +9586,7 @@
         <w:rPr>
           <w:highlight w:val="yellow"/>
         </w:rPr>
-        <w:t>ut</w:t>
-      </w:r>
-      <w:proofErr w:type="spellEnd"/>
-      <w:r>
-        <w:rPr>
-          <w:highlight w:val="yellow"/>
-        </w:rPr>
-        <w:t>)</w:t>
+        <w:t>ut)</w:t>
       </w:r>
       <w:r>
         <w:t xml:space="preserve"> donde </w:t>
@@ -10253,49 +9786,7 @@
         <w:rPr>
           <w:highlight w:val="yellow"/>
         </w:rPr>
-        <w:t>(</w:t>
-      </w:r>
-      <w:proofErr w:type="spellStart"/>
-      <w:r>
-        <w:rPr>
-          <w:highlight w:val="yellow"/>
-        </w:rPr>
-        <w:t>Firs</w:t>
-      </w:r>
-      <w:proofErr w:type="spellEnd"/>
-      <w:r>
-        <w:rPr>
-          <w:highlight w:val="yellow"/>
-        </w:rPr>
-        <w:t xml:space="preserve"> In – </w:t>
-      </w:r>
-      <w:proofErr w:type="spellStart"/>
-      <w:r>
-        <w:rPr>
-          <w:highlight w:val="yellow"/>
-        </w:rPr>
-        <w:t>First</w:t>
-      </w:r>
-      <w:proofErr w:type="spellEnd"/>
-      <w:r>
-        <w:rPr>
-          <w:highlight w:val="yellow"/>
-        </w:rPr>
-        <w:t xml:space="preserve"> </w:t>
-      </w:r>
-      <w:proofErr w:type="spellStart"/>
-      <w:r>
-        <w:rPr>
-          <w:highlight w:val="yellow"/>
-        </w:rPr>
-        <w:t>Out</w:t>
-      </w:r>
-      <w:proofErr w:type="spellEnd"/>
-      <w:r>
-        <w:rPr>
-          <w:highlight w:val="yellow"/>
-        </w:rPr>
-        <w:t>)</w:t>
+        <w:t>(Firs In – First Out)</w:t>
       </w:r>
       <w:r>
         <w:t xml:space="preserve"> donde </w:t>
@@ -10910,21 +10401,7 @@
         <w:rPr>
           <w:highlight w:val="yellow"/>
         </w:rPr>
-        <w:t xml:space="preserve">los datos de </w:t>
-      </w:r>
-      <w:proofErr w:type="spellStart"/>
-      <w:r>
-        <w:rPr>
-          <w:highlight w:val="yellow"/>
-        </w:rPr>
-        <w:t>tests</w:t>
-      </w:r>
-      <w:proofErr w:type="spellEnd"/>
-      <w:r>
-        <w:rPr>
-          <w:highlight w:val="yellow"/>
-        </w:rPr>
-        <w:t xml:space="preserve"> se derivan a partir de la estructura interna del programa.</w:t>
+        <w:t>los datos de tests se derivan a partir de la estructura interna del programa.</w:t>
       </w:r>
     </w:p>
     <w:p>
@@ -11177,15 +10654,7 @@
       </w:pPr>
       <w:r>
         <w:lastRenderedPageBreak/>
-        <w:t xml:space="preserve">Armar los casos de </w:t>
-      </w:r>
-      <w:proofErr w:type="spellStart"/>
-      <w:r>
-        <w:t>tests</w:t>
-      </w:r>
-      <w:proofErr w:type="spellEnd"/>
-      <w:r>
-        <w:t xml:space="preserve"> con las combinaciones entre las elecciones y las categorías, detallando el resultado esperado.</w:t>
+        <w:t>Armar los casos de tests con las combinaciones entre las elecciones y las categorías, detallando el resultado esperado.</w:t>
       </w:r>
     </w:p>
     <w:p>
@@ -11209,17 +10678,9 @@
         <w:rPr>
           <w:highlight w:val="yellow"/>
         </w:rPr>
-        <w:t xml:space="preserve">Control Flow </w:t>
-      </w:r>
-      <w:proofErr w:type="spellStart"/>
-      <w:r>
-        <w:rPr>
-          <w:highlight w:val="yellow"/>
-        </w:rPr>
-        <w:t>Graph</w:t>
+        <w:t>Control Flow Graph</w:t>
       </w:r>
       <w:bookmarkEnd w:id="49"/>
-      <w:proofErr w:type="spellEnd"/>
     </w:p>
     <w:p>
       <w:r>
@@ -11232,15 +10693,7 @@
         <w:t>representación gráfica del programa</w:t>
       </w:r>
       <w:r>
-        <w:t xml:space="preserve"> se usa para definir criterios de adecuación para </w:t>
-      </w:r>
-      <w:proofErr w:type="spellStart"/>
-      <w:r>
-        <w:t>tests</w:t>
-      </w:r>
-      <w:proofErr w:type="spellEnd"/>
-      <w:r>
-        <w:t xml:space="preserve"> suites.</w:t>
+        <w:t xml:space="preserve"> se usa para definir criterios de adecuación para tests suites.</w:t>
       </w:r>
     </w:p>
     <w:p>
@@ -11789,55 +11242,7 @@
           <w:rFonts w:eastAsiaTheme="minorEastAsia"/>
           <w:highlight w:val="yellow"/>
         </w:rPr>
-        <w:t xml:space="preserve">Decisiones: evaluar la guarda en True y False por cada </w:t>
-      </w:r>
-      <w:proofErr w:type="spellStart"/>
-      <w:r>
-        <w:rPr>
-          <w:rFonts w:eastAsiaTheme="minorEastAsia"/>
-          <w:highlight w:val="yellow"/>
-        </w:rPr>
-        <w:t>if</w:t>
-      </w:r>
-      <w:proofErr w:type="spellEnd"/>
-      <w:r>
-        <w:rPr>
-          <w:rFonts w:eastAsiaTheme="minorEastAsia"/>
-          <w:highlight w:val="yellow"/>
-        </w:rPr>
-        <w:t xml:space="preserve">, </w:t>
-      </w:r>
-      <w:proofErr w:type="spellStart"/>
-      <w:r>
-        <w:rPr>
-          <w:rFonts w:eastAsiaTheme="minorEastAsia"/>
-          <w:highlight w:val="yellow"/>
-        </w:rPr>
-        <w:t>while</w:t>
-      </w:r>
-      <w:proofErr w:type="spellEnd"/>
-      <w:r>
-        <w:rPr>
-          <w:rFonts w:eastAsiaTheme="minorEastAsia"/>
-          <w:highlight w:val="yellow"/>
-        </w:rPr>
-        <w:t xml:space="preserve">, </w:t>
-      </w:r>
-      <w:proofErr w:type="spellStart"/>
-      <w:r>
-        <w:rPr>
-          <w:rFonts w:eastAsiaTheme="minorEastAsia"/>
-          <w:highlight w:val="yellow"/>
-        </w:rPr>
-        <w:t>for</w:t>
-      </w:r>
-      <w:proofErr w:type="spellEnd"/>
-      <w:r>
-        <w:rPr>
-          <w:rFonts w:eastAsiaTheme="minorEastAsia"/>
-          <w:highlight w:val="yellow"/>
-        </w:rPr>
-        <w:t>, etc.</w:t>
+        <w:t>Decisiones: evaluar la guarda en True y False por cada if, while, for, etc.</w:t>
       </w:r>
     </w:p>
     <w:p>
@@ -11937,36 +11342,15 @@
         <w:annotationRef/>
       </w:r>
       <w:r>
-        <w:t>Ord(</w:t>
-      </w:r>
-      <w:proofErr w:type="spellStart"/>
-      <w:r>
-        <w:t>caracter</w:t>
-      </w:r>
-      <w:proofErr w:type="spellEnd"/>
-      <w:r>
-        <w:t>) = código</w:t>
+        <w:t>Ord(caracter) = código</w:t>
       </w:r>
     </w:p>
     <w:p>
       <w:pPr>
         <w:pStyle w:val="Textocomentario"/>
       </w:pPr>
-      <w:proofErr w:type="spellStart"/>
-      <w:r>
-        <w:t>Char</w:t>
-      </w:r>
-      <w:proofErr w:type="spellEnd"/>
-      <w:r>
-        <w:t>(</w:t>
-      </w:r>
-      <w:proofErr w:type="spellStart"/>
-      <w:r>
-        <w:t>codigo</w:t>
-      </w:r>
-      <w:proofErr w:type="spellEnd"/>
-      <w:r>
-        <w:t>) = carácter</w:t>
+      <w:r>
+        <w:t>Char(codigo) = carácter</w:t>
       </w:r>
     </w:p>
   </w:comment>

</xml_diff>